<commit_message>
3 Tier Architecture added
</commit_message>
<xml_diff>
--- a/Dot Net/3-Tier Architecture/3-Tier Architecture.docx
+++ b/Dot Net/3-Tier Architecture/3-Tier Architecture.docx
@@ -6,15 +6,50 @@
       <w:pPr>
         <w:rPr>
           <w:b/>
-          <w:u w:val="single"/>
         </w:rPr>
       </w:pPr>
       <w:r>
+        <w:rPr>
+          <w:b/>
+        </w:rPr>
+        <w:t>[Top Down Approach]</w:t>
+      </w:r>
+    </w:p>
+    <w:p>
+      <w:pPr>
+        <w:rPr>
+          <w:b/>
+        </w:rPr>
+      </w:pPr>
+      <w:r>
+        <w:rPr>
+          <w:b/>
+        </w:rPr>
+        <w:t>[install entity framework on DAL &amp; Application Layer]</w:t>
+      </w:r>
+      <w:bookmarkStart w:id="0" w:name="_GoBack"/>
+      <w:bookmarkEnd w:id="0"/>
+    </w:p>
+    <w:p>
+      <w:pPr>
         <w:rPr>
           <w:b/>
           <w:u w:val="single"/>
         </w:rPr>
-        <w:t>Data Access Layer:</w:t>
+      </w:pPr>
+      <w:r>
+        <w:rPr>
+          <w:b/>
+          <w:u w:val="single"/>
+        </w:rPr>
+        <w:t>Data Access Layer</w:t>
+      </w:r>
+      <w:r>
+        <w:rPr>
+          <w:b/>
+          <w:u w:val="single"/>
+        </w:rPr>
+        <w:t>:(DAL)</w:t>
       </w:r>
     </w:p>
     <w:p>
@@ -52,21 +87,19 @@
       </w:r>
       <w:proofErr w:type="spellEnd"/>
       <w:r>
+        <w:t xml:space="preserve"> etc</w:t>
+      </w:r>
+      <w:r>
+        <w:t>.</w:t>
+      </w:r>
+      <w:r>
+        <w:t>)</w:t>
+      </w:r>
+      <w:r>
         <w:t xml:space="preserve"> </w:t>
       </w:r>
-      <w:proofErr w:type="gramStart"/>
-      <w:r>
-        <w:t>etc</w:t>
-      </w:r>
-      <w:r>
-        <w:t>.</w:t>
-      </w:r>
-      <w:r>
-        <w:t>)or</w:t>
-      </w:r>
-      <w:proofErr w:type="gramEnd"/>
-      <w:r>
-        <w:t xml:space="preserve"> provide data in data source. Necessary all codes.</w:t>
+      <w:r>
+        <w:t>or provide data in data source. Necessary all codes.</w:t>
       </w:r>
       <w:r>
         <w:t xml:space="preserve"> Responsible for these works is called Data Access Layer.</w:t>
@@ -76,12 +109,128 @@
       <w:r>
         <w:t>It communicates with data source/database</w:t>
       </w:r>
+      <w:r>
+        <w:t>.</w:t>
+      </w:r>
     </w:p>
     <w:p/>
-    <w:p/>
     <w:p>
-      <w:bookmarkStart w:id="0" w:name="_GoBack"/>
-      <w:bookmarkEnd w:id="0"/>
+      <w:pPr>
+        <w:rPr>
+          <w:b/>
+          <w:u w:val="single"/>
+        </w:rPr>
+      </w:pPr>
+      <w:r>
+        <w:rPr>
+          <w:b/>
+          <w:u w:val="single"/>
+        </w:rPr>
+        <w:t>Business Logic Layer:</w:t>
+      </w:r>
+      <w:r>
+        <w:rPr>
+          <w:b/>
+          <w:u w:val="single"/>
+        </w:rPr>
+        <w:t>(BLL)</w:t>
+      </w:r>
+    </w:p>
+    <w:p>
+      <w:r>
+        <w:t xml:space="preserve">Applications all logical operations (ex: </w:t>
+      </w:r>
+      <w:r>
+        <w:t>username, pass</w:t>
+      </w:r>
+      <w:r>
+        <w:t xml:space="preserve"> matching; if cgpa&gt;3.75 scholarship granted </w:t>
+      </w:r>
+      <w:r>
+        <w:t>etc.)</w:t>
+      </w:r>
+      <w:r>
+        <w:t xml:space="preserve"> will be kept into the Business Logic Layer.</w:t>
+      </w:r>
+    </w:p>
+    <w:p>
+      <w:r>
+        <w:t>It will handle logics on data he got from DAL. BLL will not bother about data source/database.</w:t>
+      </w:r>
+    </w:p>
+    <w:p/>
+    <w:p>
+      <w:pPr>
+        <w:rPr>
+          <w:b/>
+          <w:u w:val="single"/>
+        </w:rPr>
+      </w:pPr>
+      <w:r>
+        <w:rPr>
+          <w:b/>
+          <w:u w:val="single"/>
+        </w:rPr>
+        <w:t>Application Layer:</w:t>
+      </w:r>
+    </w:p>
+    <w:p>
+      <w:r>
+        <w:t>This layer will interact with the user</w:t>
+      </w:r>
+      <w:r>
+        <w:t>.</w:t>
+      </w:r>
+    </w:p>
+    <w:p>
+      <w:r>
+        <w:t>All the logical portion codes will be kept in the Application Layer.</w:t>
+      </w:r>
+    </w:p>
+    <w:p>
+      <w:r>
+        <w:t xml:space="preserve">Ex: </w:t>
+      </w:r>
+      <w:proofErr w:type="spellStart"/>
+      <w:r>
+        <w:t>mvc</w:t>
+      </w:r>
+      <w:proofErr w:type="spellEnd"/>
+      <w:r>
+        <w:t xml:space="preserve">, web </w:t>
+      </w:r>
+      <w:proofErr w:type="spellStart"/>
+      <w:r>
+        <w:t>api</w:t>
+      </w:r>
+      <w:proofErr w:type="spellEnd"/>
+      <w:r>
+        <w:t>, console, form application</w:t>
+      </w:r>
+    </w:p>
+    <w:p>
+      <w:r>
+        <w:t>***</w:t>
+      </w:r>
+    </w:p>
+    <w:p>
+      <w:r>
+        <w:t>Application Layer reference=BLL</w:t>
+      </w:r>
+    </w:p>
+    <w:p>
+      <w:r>
+        <w:t>BLL reference=DAL</w:t>
+      </w:r>
+    </w:p>
+    <w:p>
+      <w:r>
+        <w:t>***</w:t>
+      </w:r>
+    </w:p>
+    <w:p/>
+    <w:p/>
+    <w:p>
       <w:r>
         <w:rPr>
           <w:noProof/>
@@ -89,7 +238,152 @@
         <mc:AlternateContent>
           <mc:Choice Requires="wps">
             <w:drawing>
-              <wp:anchor distT="0" distB="0" distL="114300" distR="114300" simplePos="0" relativeHeight="251668480" behindDoc="0" locked="0" layoutInCell="1" allowOverlap="1" wp14:anchorId="5DEE8055" wp14:editId="21BE1F0A">
+              <wp:anchor distT="0" distB="0" distL="114300" distR="114300" simplePos="0" relativeHeight="251666432" behindDoc="0" locked="0" layoutInCell="1" allowOverlap="1" wp14:anchorId="654CC05B" wp14:editId="4C7C41EB">
+                <wp:simplePos x="0" y="0"/>
+                <wp:positionH relativeFrom="column">
+                  <wp:posOffset>1402080</wp:posOffset>
+                </wp:positionH>
+                <wp:positionV relativeFrom="paragraph">
+                  <wp:posOffset>4453255</wp:posOffset>
+                </wp:positionV>
+                <wp:extent cx="1828800" cy="1043940"/>
+                <wp:effectExtent l="0" t="0" r="19050" b="22860"/>
+                <wp:wrapNone/>
+                <wp:docPr id="6" name="Oval 6"/>
+                <wp:cNvGraphicFramePr/>
+                <a:graphic xmlns:a="http://schemas.openxmlformats.org/drawingml/2006/main">
+                  <a:graphicData uri="http://schemas.microsoft.com/office/word/2010/wordprocessingShape">
+                    <wps:wsp>
+                      <wps:cNvSpPr/>
+                      <wps:spPr>
+                        <a:xfrm>
+                          <a:off x="0" y="0"/>
+                          <a:ext cx="1828800" cy="1043940"/>
+                        </a:xfrm>
+                        <a:prstGeom prst="ellipse">
+                          <a:avLst/>
+                        </a:prstGeom>
+                        <a:solidFill>
+                          <a:schemeClr val="accent2"/>
+                        </a:solidFill>
+                      </wps:spPr>
+                      <wps:style>
+                        <a:lnRef idx="2">
+                          <a:schemeClr val="accent1">
+                            <a:shade val="50000"/>
+                          </a:schemeClr>
+                        </a:lnRef>
+                        <a:fillRef idx="1">
+                          <a:schemeClr val="accent1"/>
+                        </a:fillRef>
+                        <a:effectRef idx="0">
+                          <a:schemeClr val="accent1"/>
+                        </a:effectRef>
+                        <a:fontRef idx="minor">
+                          <a:schemeClr val="lt1"/>
+                        </a:fontRef>
+                      </wps:style>
+                      <wps:txbx>
+                        <w:txbxContent>
+                          <w:p>
+                            <w:pPr>
+                              <w:jc w:val="center"/>
+                              <w:rPr>
+                                <w:rFonts w:ascii="Times New Roman" w:hAnsi="Times New Roman" w:cs="Times New Roman"/>
+                                <w:b/>
+                                <w:color w:val="FFFFFF" w:themeColor="background1"/>
+                                <w:sz w:val="24"/>
+                                <w:szCs w:val="24"/>
+                              </w:rPr>
+                            </w:pPr>
+                            <w:r>
+                              <w:rPr>
+                                <w:rFonts w:ascii="Times New Roman" w:hAnsi="Times New Roman" w:cs="Times New Roman"/>
+                                <w:b/>
+                                <w:color w:val="FFFFFF" w:themeColor="background1"/>
+                                <w:sz w:val="24"/>
+                                <w:szCs w:val="24"/>
+                              </w:rPr>
+                              <w:t>Data Source</w:t>
+                            </w:r>
+                            <w:r>
+                              <w:rPr>
+                                <w:rFonts w:ascii="Times New Roman" w:hAnsi="Times New Roman" w:cs="Times New Roman"/>
+                                <w:b/>
+                                <w:color w:val="FFFFFF" w:themeColor="background1"/>
+                                <w:sz w:val="24"/>
+                                <w:szCs w:val="24"/>
+                              </w:rPr>
+                              <w:t>/Database</w:t>
+                            </w:r>
+                          </w:p>
+                        </w:txbxContent>
+                      </wps:txbx>
+                      <wps:bodyPr rot="0" spcFirstLastPara="0" vertOverflow="overflow" horzOverflow="overflow" vert="horz" wrap="square" lIns="91440" tIns="45720" rIns="91440" bIns="45720" numCol="1" spcCol="0" rtlCol="0" fromWordArt="0" anchor="ctr" anchorCtr="0" forceAA="0" compatLnSpc="1">
+                        <a:prstTxWarp prst="textNoShape">
+                          <a:avLst/>
+                        </a:prstTxWarp>
+                        <a:noAutofit/>
+                      </wps:bodyPr>
+                    </wps:wsp>
+                  </a:graphicData>
+                </a:graphic>
+              </wp:anchor>
+            </w:drawing>
+          </mc:Choice>
+          <mc:Fallback>
+            <w:pict>
+              <v:oval w14:anchorId="654CC05B" id="Oval 6" o:spid="_x0000_s1026" style="position:absolute;margin-left:110.4pt;margin-top:350.65pt;width:2in;height:82.2pt;z-index:251666432;visibility:visible;mso-wrap-style:square;mso-wrap-distance-left:9pt;mso-wrap-distance-top:0;mso-wrap-distance-right:9pt;mso-wrap-distance-bottom:0;mso-position-horizontal:absolute;mso-position-horizontal-relative:text;mso-position-vertical:absolute;mso-position-vertical-relative:text;v-text-anchor:middle" o:gfxdata="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" fillcolor="#ed7d31 [3205]" strokecolor="#1f4d78 [1604]" strokeweight="1pt">
+                <v:stroke joinstyle="miter"/>
+                <v:textbox>
+                  <w:txbxContent>
+                    <w:p>
+                      <w:pPr>
+                        <w:jc w:val="center"/>
+                        <w:rPr>
+                          <w:rFonts w:ascii="Times New Roman" w:hAnsi="Times New Roman" w:cs="Times New Roman"/>
+                          <w:b/>
+                          <w:color w:val="FFFFFF" w:themeColor="background1"/>
+                          <w:sz w:val="24"/>
+                          <w:szCs w:val="24"/>
+                        </w:rPr>
+                      </w:pPr>
+                      <w:r>
+                        <w:rPr>
+                          <w:rFonts w:ascii="Times New Roman" w:hAnsi="Times New Roman" w:cs="Times New Roman"/>
+                          <w:b/>
+                          <w:color w:val="FFFFFF" w:themeColor="background1"/>
+                          <w:sz w:val="24"/>
+                          <w:szCs w:val="24"/>
+                        </w:rPr>
+                        <w:t>Data Source</w:t>
+                      </w:r>
+                      <w:r>
+                        <w:rPr>
+                          <w:rFonts w:ascii="Times New Roman" w:hAnsi="Times New Roman" w:cs="Times New Roman"/>
+                          <w:b/>
+                          <w:color w:val="FFFFFF" w:themeColor="background1"/>
+                          <w:sz w:val="24"/>
+                          <w:szCs w:val="24"/>
+                        </w:rPr>
+                        <w:t>/Database</w:t>
+                      </w:r>
+                    </w:p>
+                  </w:txbxContent>
+                </v:textbox>
+              </v:oval>
+            </w:pict>
+          </mc:Fallback>
+        </mc:AlternateContent>
+      </w:r>
+      <w:r>
+        <w:rPr>
+          <w:noProof/>
+        </w:rPr>
+        <mc:AlternateContent>
+          <mc:Choice Requires="wps">
+            <w:drawing>
+              <wp:anchor distT="0" distB="0" distL="114300" distR="114300" simplePos="0" relativeHeight="251668480" behindDoc="0" locked="0" layoutInCell="1" allowOverlap="1" wp14:anchorId="0E1CABC9" wp14:editId="7CF6E55A">
                 <wp:simplePos x="0" y="0"/>
                 <wp:positionH relativeFrom="column">
                   <wp:posOffset>2324100</wp:posOffset>
@@ -147,134 +441,13 @@
           </mc:Choice>
           <mc:Fallback>
             <w:pict>
-              <v:shapetype w14:anchorId="670E1541" id="_x0000_t32" coordsize="21600,21600" o:spt="32" o:oned="t" path="m,l21600,21600e" filled="f">
+              <v:shapetype w14:anchorId="201EB8C3" id="_x0000_t32" coordsize="21600,21600" o:spt="32" o:oned="t" path="m,l21600,21600e" filled="f">
                 <v:path arrowok="t" fillok="f" o:connecttype="none"/>
                 <o:lock v:ext="edit" shapetype="t"/>
               </v:shapetype>
               <v:shape id="Straight Arrow Connector 7" o:spid="_x0000_s1026" type="#_x0000_t32" style="position:absolute;margin-left:183pt;margin-top:272.65pt;width:4.2pt;height:78.6pt;z-index:251668480;visibility:visible;mso-wrap-style:square;mso-width-percent:0;mso-height-percent:0;mso-wrap-distance-left:9pt;mso-wrap-distance-top:0;mso-wrap-distance-right:9pt;mso-wrap-distance-bottom:0;mso-position-horizontal:absolute;mso-position-horizontal-relative:text;mso-position-vertical:absolute;mso-position-vertical-relative:text;mso-width-percent:0;mso-height-percent:0;mso-width-relative:margin;mso-height-relative:margin" o:gfxdata="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" strokecolor="#5b9bd5 [3204]" strokeweight=".5pt">
                 <v:stroke endarrow="block" joinstyle="miter"/>
               </v:shape>
-            </w:pict>
-          </mc:Fallback>
-        </mc:AlternateContent>
-      </w:r>
-      <w:r>
-        <w:rPr>
-          <w:noProof/>
-        </w:rPr>
-        <mc:AlternateContent>
-          <mc:Choice Requires="wps">
-            <w:drawing>
-              <wp:anchor distT="0" distB="0" distL="114300" distR="114300" simplePos="0" relativeHeight="251666432" behindDoc="0" locked="0" layoutInCell="1" allowOverlap="1">
-                <wp:simplePos x="0" y="0"/>
-                <wp:positionH relativeFrom="column">
-                  <wp:posOffset>1546860</wp:posOffset>
-                </wp:positionH>
-                <wp:positionV relativeFrom="paragraph">
-                  <wp:posOffset>4430395</wp:posOffset>
-                </wp:positionV>
-                <wp:extent cx="1828800" cy="1043940"/>
-                <wp:effectExtent l="0" t="0" r="19050" b="22860"/>
-                <wp:wrapNone/>
-                <wp:docPr id="6" name="Oval 6"/>
-                <wp:cNvGraphicFramePr/>
-                <a:graphic xmlns:a="http://schemas.openxmlformats.org/drawingml/2006/main">
-                  <a:graphicData uri="http://schemas.microsoft.com/office/word/2010/wordprocessingShape">
-                    <wps:wsp>
-                      <wps:cNvSpPr/>
-                      <wps:spPr>
-                        <a:xfrm>
-                          <a:off x="0" y="0"/>
-                          <a:ext cx="1828800" cy="1043940"/>
-                        </a:xfrm>
-                        <a:prstGeom prst="ellipse">
-                          <a:avLst/>
-                        </a:prstGeom>
-                        <a:solidFill>
-                          <a:schemeClr val="accent2"/>
-                        </a:solidFill>
-                      </wps:spPr>
-                      <wps:style>
-                        <a:lnRef idx="2">
-                          <a:schemeClr val="accent1">
-                            <a:shade val="50000"/>
-                          </a:schemeClr>
-                        </a:lnRef>
-                        <a:fillRef idx="1">
-                          <a:schemeClr val="accent1"/>
-                        </a:fillRef>
-                        <a:effectRef idx="0">
-                          <a:schemeClr val="accent1"/>
-                        </a:effectRef>
-                        <a:fontRef idx="minor">
-                          <a:schemeClr val="lt1"/>
-                        </a:fontRef>
-                      </wps:style>
-                      <wps:txbx>
-                        <w:txbxContent>
-                          <w:p>
-                            <w:pPr>
-                              <w:jc w:val="center"/>
-                              <w:rPr>
-                                <w:rFonts w:ascii="Times New Roman" w:hAnsi="Times New Roman" w:cs="Times New Roman"/>
-                                <w:color w:val="000000" w:themeColor="text1"/>
-                                <w:sz w:val="24"/>
-                                <w:szCs w:val="24"/>
-                              </w:rPr>
-                            </w:pPr>
-                            <w:r>
-                              <w:rPr>
-                                <w:rFonts w:ascii="Times New Roman" w:hAnsi="Times New Roman" w:cs="Times New Roman"/>
-                                <w:color w:val="000000" w:themeColor="text1"/>
-                                <w:sz w:val="24"/>
-                                <w:szCs w:val="24"/>
-                              </w:rPr>
-                              <w:t>Data Source</w:t>
-                            </w:r>
-                          </w:p>
-                        </w:txbxContent>
-                      </wps:txbx>
-                      <wps:bodyPr rot="0" spcFirstLastPara="0" vertOverflow="overflow" horzOverflow="overflow" vert="horz" wrap="square" lIns="91440" tIns="45720" rIns="91440" bIns="45720" numCol="1" spcCol="0" rtlCol="0" fromWordArt="0" anchor="ctr" anchorCtr="0" forceAA="0" compatLnSpc="1">
-                        <a:prstTxWarp prst="textNoShape">
-                          <a:avLst/>
-                        </a:prstTxWarp>
-                        <a:noAutofit/>
-                      </wps:bodyPr>
-                    </wps:wsp>
-                  </a:graphicData>
-                </a:graphic>
-              </wp:anchor>
-            </w:drawing>
-          </mc:Choice>
-          <mc:Fallback>
-            <w:pict>
-              <v:oval id="Oval 6" o:spid="_x0000_s1026" style="position:absolute;margin-left:121.8pt;margin-top:348.85pt;width:2in;height:82.2pt;z-index:251666432;visibility:visible;mso-wrap-style:square;mso-wrap-distance-left:9pt;mso-wrap-distance-top:0;mso-wrap-distance-right:9pt;mso-wrap-distance-bottom:0;mso-position-horizontal:absolute;mso-position-horizontal-relative:text;mso-position-vertical:absolute;mso-position-vertical-relative:text;v-text-anchor:middle" o:gfxdata="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" fillcolor="#ed7d31 [3205]" strokecolor="#1f4d78 [1604]" strokeweight="1pt">
-                <v:stroke joinstyle="miter"/>
-                <v:textbox>
-                  <w:txbxContent>
-                    <w:p>
-                      <w:pPr>
-                        <w:jc w:val="center"/>
-                        <w:rPr>
-                          <w:rFonts w:ascii="Times New Roman" w:hAnsi="Times New Roman" w:cs="Times New Roman"/>
-                          <w:color w:val="000000" w:themeColor="text1"/>
-                          <w:sz w:val="24"/>
-                          <w:szCs w:val="24"/>
-                        </w:rPr>
-                      </w:pPr>
-                      <w:r>
-                        <w:rPr>
-                          <w:rFonts w:ascii="Times New Roman" w:hAnsi="Times New Roman" w:cs="Times New Roman"/>
-                          <w:color w:val="000000" w:themeColor="text1"/>
-                          <w:sz w:val="24"/>
-                          <w:szCs w:val="24"/>
-                        </w:rPr>
-                        <w:t>Data Source</w:t>
-                      </w:r>
-                    </w:p>
-                  </w:txbxContent>
-                </v:textbox>
-              </v:oval>
             </w:pict>
           </mc:Fallback>
         </mc:AlternateContent>
@@ -468,7 +641,7 @@
                               <w:rPr>
                                 <w:rFonts w:ascii="Times New Roman" w:hAnsi="Times New Roman" w:cs="Times New Roman"/>
                                 <w:b/>
-                                <w:color w:val="000000" w:themeColor="text1"/>
+                                <w:color w:val="FFFFFF" w:themeColor="background1"/>
                                 <w:sz w:val="24"/>
                                 <w:szCs w:val="24"/>
                               </w:rPr>
@@ -477,7 +650,7 @@
                               <w:rPr>
                                 <w:rFonts w:ascii="Times New Roman" w:hAnsi="Times New Roman" w:cs="Times New Roman"/>
                                 <w:b/>
-                                <w:color w:val="000000" w:themeColor="text1"/>
+                                <w:color w:val="FFFFFF" w:themeColor="background1"/>
                                 <w:sz w:val="24"/>
                                 <w:szCs w:val="24"/>
                               </w:rPr>
@@ -515,7 +688,7 @@
                         <w:rPr>
                           <w:rFonts w:ascii="Times New Roman" w:hAnsi="Times New Roman" w:cs="Times New Roman"/>
                           <w:b/>
-                          <w:color w:val="000000" w:themeColor="text1"/>
+                          <w:color w:val="FFFFFF" w:themeColor="background1"/>
                           <w:sz w:val="24"/>
                           <w:szCs w:val="24"/>
                         </w:rPr>
@@ -524,7 +697,7 @@
                         <w:rPr>
                           <w:rFonts w:ascii="Times New Roman" w:hAnsi="Times New Roman" w:cs="Times New Roman"/>
                           <w:b/>
-                          <w:color w:val="000000" w:themeColor="text1"/>
+                          <w:color w:val="FFFFFF" w:themeColor="background1"/>
                           <w:sz w:val="24"/>
                           <w:szCs w:val="24"/>
                         </w:rPr>
@@ -590,6 +763,44 @@
                           <a:schemeClr val="lt1"/>
                         </a:fontRef>
                       </wps:style>
+                      <wps:txbx>
+                        <w:txbxContent>
+                          <w:p>
+                            <w:pPr>
+                              <w:jc w:val="center"/>
+                              <w:rPr>
+                                <w:b/>
+                              </w:rPr>
+                            </w:pPr>
+                            <w:r>
+                              <w:rPr>
+                                <w:b/>
+                              </w:rPr>
+                              <w:t xml:space="preserve">Business Logic </w:t>
+                            </w:r>
+                            <w:proofErr w:type="gramStart"/>
+                            <w:r>
+                              <w:rPr>
+                                <w:b/>
+                              </w:rPr>
+                              <w:t>Layer</w:t>
+                            </w:r>
+                            <w:r>
+                              <w:rPr>
+                                <w:b/>
+                              </w:rPr>
+                              <w:t>(</w:t>
+                            </w:r>
+                            <w:proofErr w:type="gramEnd"/>
+                            <w:r>
+                              <w:rPr>
+                                <w:b/>
+                              </w:rPr>
+                              <w:t>Depend on DAL)</w:t>
+                            </w:r>
+                          </w:p>
+                        </w:txbxContent>
+                      </wps:txbx>
                       <wps:bodyPr rot="0" spcFirstLastPara="0" vertOverflow="overflow" horzOverflow="overflow" vert="horz" wrap="square" lIns="91440" tIns="45720" rIns="91440" bIns="45720" numCol="1" spcCol="0" rtlCol="0" fromWordArt="0" anchor="ctr" anchorCtr="0" forceAA="0" compatLnSpc="1">
                         <a:prstTxWarp prst="textNoShape">
                           <a:avLst/>
@@ -610,7 +821,46 @@
           </mc:Choice>
           <mc:Fallback>
             <w:pict>
-              <v:rect w14:anchorId="1CB6B01C" id="Rectangle 2" o:spid="_x0000_s1026" style="position:absolute;margin-left:93.6pt;margin-top:102pt;width:171pt;height:67.8pt;z-index:251660288;visibility:visible;mso-wrap-style:square;mso-width-percent:0;mso-height-percent:0;mso-wrap-distance-left:9pt;mso-wrap-distance-top:0;mso-wrap-distance-right:9pt;mso-wrap-distance-bottom:0;mso-position-horizontal:absolute;mso-position-horizontal-relative:text;mso-position-vertical:absolute;mso-position-vertical-relative:text;mso-width-percent:0;mso-height-percent:0;mso-width-relative:margin;mso-height-relative:margin;v-text-anchor:middle" o:gfxdata="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" fillcolor="black [3213]" strokecolor="#1f4d78 [1604]" strokeweight="1pt"/>
+              <v:rect w14:anchorId="5216BDCC" id="Rectangle 2" o:spid="_x0000_s1028" style="position:absolute;margin-left:93.6pt;margin-top:102pt;width:171pt;height:67.8pt;z-index:251660288;visibility:visible;mso-wrap-style:square;mso-width-percent:0;mso-height-percent:0;mso-wrap-distance-left:9pt;mso-wrap-distance-top:0;mso-wrap-distance-right:9pt;mso-wrap-distance-bottom:0;mso-position-horizontal:absolute;mso-position-horizontal-relative:text;mso-position-vertical:absolute;mso-position-vertical-relative:text;mso-width-percent:0;mso-height-percent:0;mso-width-relative:margin;mso-height-relative:margin;v-text-anchor:middle" o:gfxdata="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" fillcolor="black [3213]" strokecolor="#1f4d78 [1604]" strokeweight="1pt">
+                <v:textbox>
+                  <w:txbxContent>
+                    <w:p>
+                      <w:pPr>
+                        <w:jc w:val="center"/>
+                        <w:rPr>
+                          <w:b/>
+                        </w:rPr>
+                      </w:pPr>
+                      <w:r>
+                        <w:rPr>
+                          <w:b/>
+                        </w:rPr>
+                        <w:t xml:space="preserve">Business Logic </w:t>
+                      </w:r>
+                      <w:proofErr w:type="gramStart"/>
+                      <w:r>
+                        <w:rPr>
+                          <w:b/>
+                        </w:rPr>
+                        <w:t>Layer</w:t>
+                      </w:r>
+                      <w:r>
+                        <w:rPr>
+                          <w:b/>
+                        </w:rPr>
+                        <w:t>(</w:t>
+                      </w:r>
+                      <w:proofErr w:type="gramEnd"/>
+                      <w:r>
+                        <w:rPr>
+                          <w:b/>
+                        </w:rPr>
+                        <w:t>Depend on DAL)</w:t>
+                      </w:r>
+                    </w:p>
+                  </w:txbxContent>
+                </v:textbox>
+              </v:rect>
             </w:pict>
           </mc:Fallback>
         </mc:AlternateContent>
@@ -667,6 +917,44 @@
                           <a:schemeClr val="lt1"/>
                         </a:fontRef>
                       </wps:style>
+                      <wps:txbx>
+                        <w:txbxContent>
+                          <w:p>
+                            <w:pPr>
+                              <w:jc w:val="center"/>
+                              <w:rPr>
+                                <w:b/>
+                              </w:rPr>
+                            </w:pPr>
+                            <w:r>
+                              <w:rPr>
+                                <w:b/>
+                              </w:rPr>
+                              <w:t xml:space="preserve">Application </w:t>
+                            </w:r>
+                            <w:proofErr w:type="gramStart"/>
+                            <w:r>
+                              <w:rPr>
+                                <w:b/>
+                              </w:rPr>
+                              <w:t>Layer</w:t>
+                            </w:r>
+                            <w:r>
+                              <w:rPr>
+                                <w:b/>
+                              </w:rPr>
+                              <w:t>(</w:t>
+                            </w:r>
+                            <w:proofErr w:type="gramEnd"/>
+                            <w:r>
+                              <w:rPr>
+                                <w:b/>
+                              </w:rPr>
+                              <w:t>depend on BLL)</w:t>
+                            </w:r>
+                          </w:p>
+                        </w:txbxContent>
+                      </wps:txbx>
                       <wps:bodyPr rot="0" spcFirstLastPara="0" vertOverflow="overflow" horzOverflow="overflow" vert="horz" wrap="square" lIns="91440" tIns="45720" rIns="91440" bIns="45720" numCol="1" spcCol="0" rtlCol="0" fromWordArt="0" anchor="ctr" anchorCtr="0" forceAA="0" compatLnSpc="1">
                         <a:prstTxWarp prst="textNoShape">
                           <a:avLst/>
@@ -687,11 +975,70 @@
           </mc:Choice>
           <mc:Fallback>
             <w:pict>
-              <v:rect w14:anchorId="6B7AA9A7" id="Rectangle 1" o:spid="_x0000_s1026" style="position:absolute;margin-left:91.8pt;margin-top:-2.4pt;width:171.6pt;height:71.4pt;z-index:251659264;visibility:visible;mso-wrap-style:square;mso-width-percent:0;mso-height-percent:0;mso-wrap-distance-left:9pt;mso-wrap-distance-top:0;mso-wrap-distance-right:9pt;mso-wrap-distance-bottom:0;mso-position-horizontal:absolute;mso-position-horizontal-relative:text;mso-position-vertical:absolute;mso-position-vertical-relative:text;mso-width-percent:0;mso-height-percent:0;mso-width-relative:margin;mso-height-relative:margin;v-text-anchor:middle" o:gfxdata="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" fillcolor="#ed7d31 [3205]" strokecolor="#1f4d78 [1604]" strokeweight="1pt"/>
+              <v:rect w14:anchorId="32D838D8" id="Rectangle 1" o:spid="_x0000_s1029" style="position:absolute;margin-left:91.8pt;margin-top:-2.4pt;width:171.6pt;height:71.4pt;z-index:251659264;visibility:visible;mso-wrap-style:square;mso-width-percent:0;mso-height-percent:0;mso-wrap-distance-left:9pt;mso-wrap-distance-top:0;mso-wrap-distance-right:9pt;mso-wrap-distance-bottom:0;mso-position-horizontal:absolute;mso-position-horizontal-relative:text;mso-position-vertical:absolute;mso-position-vertical-relative:text;mso-width-percent:0;mso-height-percent:0;mso-width-relative:margin;mso-height-relative:margin;v-text-anchor:middle" o:gfxdata="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" fillcolor="#ed7d31 [3205]" strokecolor="#1f4d78 [1604]" strokeweight="1pt">
+                <v:textbox>
+                  <w:txbxContent>
+                    <w:p>
+                      <w:pPr>
+                        <w:jc w:val="center"/>
+                        <w:rPr>
+                          <w:b/>
+                        </w:rPr>
+                      </w:pPr>
+                      <w:r>
+                        <w:rPr>
+                          <w:b/>
+                        </w:rPr>
+                        <w:t xml:space="preserve">Application </w:t>
+                      </w:r>
+                      <w:proofErr w:type="gramStart"/>
+                      <w:r>
+                        <w:rPr>
+                          <w:b/>
+                        </w:rPr>
+                        <w:t>Layer</w:t>
+                      </w:r>
+                      <w:r>
+                        <w:rPr>
+                          <w:b/>
+                        </w:rPr>
+                        <w:t>(</w:t>
+                      </w:r>
+                      <w:proofErr w:type="gramEnd"/>
+                      <w:r>
+                        <w:rPr>
+                          <w:b/>
+                        </w:rPr>
+                        <w:t>depend on BLL)</w:t>
+                      </w:r>
+                    </w:p>
+                  </w:txbxContent>
+                </v:textbox>
+              </v:rect>
             </w:pict>
           </mc:Fallback>
         </mc:AlternateContent>
       </w:r>
+    </w:p>
+    <w:p/>
+    <w:p/>
+    <w:p/>
+    <w:p/>
+    <w:p/>
+    <w:p/>
+    <w:p/>
+    <w:p/>
+    <w:p/>
+    <w:p/>
+    <w:p/>
+    <w:p/>
+    <w:p/>
+    <w:p/>
+    <w:p/>
+    <w:p>
+      <w:pPr>
+        <w:ind w:firstLine="720"/>
+      </w:pPr>
     </w:p>
     <w:sectPr>
       <w:pgSz w:w="12240" w:h="15840"/>

</xml_diff>